<commit_message>
Fix music order issues
</commit_message>
<xml_diff>
--- a/XRSound GUI.docx
+++ b/XRSound GUI.docx
@@ -187,6 +187,7 @@
           <w:szCs w:val="32"/>
         </w:rPr>
       </w:pPr>
+      <w:bookmarkStart w:id="0" w:name="_GoBack"/>
       <w:r>
         <w:rPr>
           <w:rFonts w:ascii="Hacen Liner Screen St" w:hAnsi="Hacen Liner Screen St" w:cs="Hacen Liner Screen St"/>
@@ -196,9 +197,9 @@
         </w:rPr>
         <w:drawing>
           <wp:inline distT="0" distB="0" distL="0" distR="0">
-            <wp:extent cx="5943600" cy="4735195"/>
-            <wp:effectExtent l="0" t="0" r="0" b="8255"/>
-            <wp:docPr id="5" name="Picture 5"/>
+            <wp:extent cx="5943600" cy="4897755"/>
+            <wp:effectExtent l="0" t="0" r="0" b="0"/>
+            <wp:docPr id="2" name="Picture 2"/>
             <wp:cNvGraphicFramePr>
               <a:graphicFrameLocks xmlns:a="http://schemas.openxmlformats.org/drawingml/2006/main" noChangeAspect="1"/>
             </wp:cNvGraphicFramePr>
@@ -206,7 +207,7 @@
               <a:graphicData uri="http://schemas.openxmlformats.org/drawingml/2006/picture">
                 <pic:pic xmlns:pic="http://schemas.openxmlformats.org/drawingml/2006/picture">
                   <pic:nvPicPr>
-                    <pic:cNvPr id="0" name="XRSound-GUI_2019-02-05_18-37-40.png"/>
+                    <pic:cNvPr id="0" name="XRSound GUI.png"/>
                     <pic:cNvPicPr/>
                   </pic:nvPicPr>
                   <pic:blipFill>
@@ -224,7 +225,7 @@
                   <pic:spPr>
                     <a:xfrm>
                       <a:off x="0" y="0"/>
-                      <a:ext cx="5943600" cy="4735195"/>
+                      <a:ext cx="5943600" cy="4897755"/>
                     </a:xfrm>
                     <a:prstGeom prst="rect">
                       <a:avLst/>
@@ -236,6 +237,7 @@
           </wp:inline>
         </w:drawing>
       </w:r>
+      <w:bookmarkEnd w:id="0"/>
     </w:p>
     <w:p>
       <w:pPr>
@@ -713,16 +715,7 @@
           <w:sz w:val="32"/>
           <w:szCs w:val="32"/>
         </w:rPr>
-        <w:t xml:space="preserve">: </w:t>
-      </w:r>
-      <w:bookmarkStart w:id="0" w:name="_GoBack"/>
-      <w:r>
-        <w:rPr>
-          <w:rFonts w:ascii="Hacen Liner Screen St" w:hAnsi="Hacen Liner Screen St" w:cs="Hacen Liner Screen St"/>
-          <w:sz w:val="32"/>
-          <w:szCs w:val="32"/>
-        </w:rPr>
-        <w:t xml:space="preserve">This tool </w:t>
+        <w:t xml:space="preserve">: This tool </w:t>
       </w:r>
       <w:r>
         <w:rPr>
@@ -804,7 +797,6 @@
         </w:rPr>
         <w:t xml:space="preserve"> team. Instead, contact me below.</w:t>
       </w:r>
-      <w:bookmarkEnd w:id="0"/>
     </w:p>
     <w:p>
       <w:pPr>
@@ -4475,15 +4467,7 @@
           <w:sz w:val="28"/>
           <w:szCs w:val="28"/>
         </w:rPr>
-        <w:t>Checked</w:t>
-      </w:r>
-      <w:r>
-        <w:rPr>
-          <w:rFonts w:ascii="Hacen Liner Screen St" w:hAnsi="Hacen Liner Screen St" w:cs="Hacen Liner Screen St"/>
-          <w:sz w:val="28"/>
-          <w:szCs w:val="28"/>
-        </w:rPr>
-        <w:t xml:space="preserve"> = enabled.</w:t>
+        <w:t>Checked = enabled.</w:t>
       </w:r>
     </w:p>
     <w:p>
@@ -5814,7 +5798,7 @@
 </file>
 
 <file path=customXml/itemProps1.xml><?xml version="1.0" encoding="utf-8"?>
-<ds:datastoreItem xmlns:ds="http://schemas.openxmlformats.org/officeDocument/2006/customXml" ds:itemID="{B6EF401D-B479-41E8-B16A-50FD62A970AF}">
+<ds:datastoreItem xmlns:ds="http://schemas.openxmlformats.org/officeDocument/2006/customXml" ds:itemID="{BAB5AECB-77AD-464F-AEDC-F68E174EDE0B}">
   <ds:schemaRefs>
     <ds:schemaRef ds:uri="http://schemas.openxmlformats.org/officeDocument/2006/bibliography"/>
   </ds:schemaRefs>

</xml_diff>